<commit_message>
NEW: Updated Sensor Architecture Report
</commit_message>
<xml_diff>
--- a/Research/Sensor Architecture Report/Sensor Architecture Report.docx
+++ b/Research/Sensor Architecture Report/Sensor Architecture Report.docx
@@ -2037,10 +2037,7 @@
         <w:t xml:space="preserve"> </w:t>
       </w:r>
       <w:r>
-        <w:t>MQ Telemetry Transport (MQTT)</w:t>
-      </w:r>
-      <w:r>
-        <w:t>, Kubernetes and Docker Instances. I will highlight the advantages and disadvantages of each method below.</w:t>
+        <w:t>MQ Telemetry Transport (MQTT), Kubernetes and Docker Instances. I will highlight the advantages and disadvantages of each method below.</w:t>
       </w:r>
     </w:p>
     <w:p>
@@ -2976,27 +2973,14 @@
       <w:r>
         <w:t xml:space="preserve">Figure </w:t>
       </w:r>
-      <w:r>
-        <w:fldChar w:fldCharType="begin"/>
-      </w:r>
-      <w:r>
-        <w:instrText xml:space="preserve"> SEQ Figure \* ARABIC </w:instrText>
-      </w:r>
-      <w:r>
-        <w:fldChar w:fldCharType="separate"/>
-      </w:r>
-      <w:r>
-        <w:rPr>
-          <w:noProof/>
-        </w:rPr>
-        <w:t>1</w:t>
-      </w:r>
-      <w:r>
-        <w:rPr>
-          <w:noProof/>
-        </w:rPr>
-        <w:fldChar w:fldCharType="end"/>
-      </w:r>
+      <w:fldSimple w:instr=" SEQ Figure \* ARABIC ">
+        <w:r>
+          <w:rPr>
+            <w:noProof/>
+          </w:rPr>
+          <w:t>1</w:t>
+        </w:r>
+      </w:fldSimple>
       <w:r>
         <w:t xml:space="preserve"> – Architecture for a similar project provided by Adrian </w:t>
       </w:r>
@@ -3103,10 +3087,10 @@
           <w:noProof/>
         </w:rPr>
         <w:drawing>
-          <wp:inline distT="0" distB="0" distL="0" distR="0" wp14:anchorId="05DB9893" wp14:editId="21F01F3F">
-            <wp:extent cx="5721350" cy="4794250"/>
-            <wp:effectExtent l="0" t="0" r="0" b="6350"/>
-            <wp:docPr id="2" name="Picture 2"/>
+          <wp:inline distT="0" distB="0" distL="0" distR="0" wp14:anchorId="35F5011C" wp14:editId="3A19C192">
+            <wp:extent cx="5723890" cy="4791710"/>
+            <wp:effectExtent l="0" t="0" r="0" b="8890"/>
+            <wp:docPr id="3" name="Picture 3"/>
             <wp:cNvGraphicFramePr>
               <a:graphicFrameLocks xmlns:a="http://schemas.openxmlformats.org/drawingml/2006/main" noChangeAspect="1"/>
             </wp:cNvGraphicFramePr>
@@ -3114,7 +3098,7 @@
               <a:graphicData uri="http://schemas.openxmlformats.org/drawingml/2006/picture">
                 <pic:pic xmlns:pic="http://schemas.openxmlformats.org/drawingml/2006/picture">
                   <pic:nvPicPr>
-                    <pic:cNvPr id="0" name="Picture 2"/>
+                    <pic:cNvPr id="0" name="Picture 1"/>
                     <pic:cNvPicPr>
                       <a:picLocks noChangeAspect="1" noChangeArrowheads="1"/>
                     </pic:cNvPicPr>
@@ -3135,7 +3119,7 @@
                   <pic:spPr bwMode="auto">
                     <a:xfrm>
                       <a:off x="0" y="0"/>
-                      <a:ext cx="5721350" cy="4794250"/>
+                      <a:ext cx="5723890" cy="4791710"/>
                     </a:xfrm>
                     <a:prstGeom prst="rect">
                       <a:avLst/>
@@ -3160,27 +3144,14 @@
       <w:r>
         <w:t xml:space="preserve">Figure </w:t>
       </w:r>
-      <w:r>
-        <w:fldChar w:fldCharType="begin"/>
-      </w:r>
-      <w:r>
-        <w:instrText xml:space="preserve"> SEQ Figure \* ARABIC </w:instrText>
-      </w:r>
-      <w:r>
-        <w:fldChar w:fldCharType="separate"/>
-      </w:r>
-      <w:r>
-        <w:rPr>
-          <w:noProof/>
-        </w:rPr>
-        <w:t>2</w:t>
-      </w:r>
-      <w:r>
-        <w:rPr>
-          <w:noProof/>
-        </w:rPr>
-        <w:fldChar w:fldCharType="end"/>
-      </w:r>
+      <w:fldSimple w:instr=" SEQ Figure \* ARABIC ">
+        <w:r>
+          <w:rPr>
+            <w:noProof/>
+          </w:rPr>
+          <w:t>2</w:t>
+        </w:r>
+      </w:fldSimple>
       <w:r>
         <w:t xml:space="preserve"> – Suitable Architecture based on the </w:t>
       </w:r>

</xml_diff>

<commit_message>
ADD and UPDATE: Created Fan Sensor Summary, updated the other sensory summaries to reflect changes and updated Sensor Architecture Document to add two more sensors
</commit_message>
<xml_diff>
--- a/Research/Sensor Architecture Report/Sensor Architecture Report.docx
+++ b/Research/Sensor Architecture Report/Sensor Architecture Report.docx
@@ -3087,10 +3087,10 @@
           <w:noProof/>
         </w:rPr>
         <w:drawing>
-          <wp:inline distT="0" distB="0" distL="0" distR="0" wp14:anchorId="35F5011C" wp14:editId="3A19C192">
-            <wp:extent cx="5723890" cy="4791710"/>
-            <wp:effectExtent l="0" t="0" r="0" b="8890"/>
-            <wp:docPr id="3" name="Picture 3"/>
+          <wp:inline distT="0" distB="0" distL="0" distR="0" wp14:anchorId="1284A704" wp14:editId="07B569D6">
+            <wp:extent cx="5724525" cy="4794250"/>
+            <wp:effectExtent l="0" t="0" r="9525" b="6350"/>
+            <wp:docPr id="2" name="Picture 2"/>
             <wp:cNvGraphicFramePr>
               <a:graphicFrameLocks xmlns:a="http://schemas.openxmlformats.org/drawingml/2006/main" noChangeAspect="1"/>
             </wp:cNvGraphicFramePr>
@@ -3119,7 +3119,7 @@
                   <pic:spPr bwMode="auto">
                     <a:xfrm>
                       <a:off x="0" y="0"/>
-                      <a:ext cx="5723890" cy="4791710"/>
+                      <a:ext cx="5724525" cy="4794250"/>
                     </a:xfrm>
                     <a:prstGeom prst="rect">
                       <a:avLst/>
@@ -3227,7 +3227,7 @@
         <w:t>As a result</w:t>
       </w:r>
       <w:r>
-        <w:t>, I have replaced the SENO193 Moisture Sensor with the two Wahoo sensors that we will be using</w:t>
+        <w:t>, I have replaced the SENO193 Moisture Sensor with the sensors that we will be using</w:t>
       </w:r>
       <w:r>
         <w:t xml:space="preserve"> (</w:t>
@@ -3244,9 +3244,23 @@
     </w:p>
     <w:p>
       <w:r>
+        <w:t xml:space="preserve">Wahoo KICKR Headwind Bluetooth Fan: </w:t>
+      </w:r>
+      <w:hyperlink r:id="rId10" w:history="1">
+        <w:r>
+          <w:rPr>
+            <w:rStyle w:val="Hyperlink"/>
+          </w:rPr>
+          <w:t>https://au.wahoofitness.com/devices/indoor-cycling/accessories/kickr-headwind-buy-au</w:t>
+        </w:r>
+      </w:hyperlink>
+    </w:p>
+    <w:p>
+      <w:r>
+        <w:lastRenderedPageBreak/>
         <w:t xml:space="preserve">Wahoo Speed and Cadence Sensor: </w:t>
       </w:r>
-      <w:hyperlink r:id="rId10" w:history="1">
+      <w:hyperlink r:id="rId11" w:history="1">
         <w:r>
           <w:rPr>
             <w:rStyle w:val="Hyperlink"/>
@@ -3256,11 +3270,15 @@
       </w:hyperlink>
     </w:p>
     <w:p>
-      <w:r>
-        <w:lastRenderedPageBreak/>
+      <w:pPr>
+        <w:rPr>
+          <w:rStyle w:val="Hyperlink"/>
+        </w:rPr>
+      </w:pPr>
+      <w:r>
         <w:t xml:space="preserve">Wahoo TICKR Heart Rate Sensor: </w:t>
       </w:r>
-      <w:hyperlink r:id="rId11" w:history="1">
+      <w:hyperlink r:id="rId12" w:history="1">
         <w:r>
           <w:rPr>
             <w:rStyle w:val="Hyperlink"/>
@@ -3270,6 +3288,32 @@
       </w:hyperlink>
     </w:p>
     <w:p>
+      <w:r>
+        <w:t xml:space="preserve">Wahoo KICKR Smart Trainer: </w:t>
+      </w:r>
+      <w:hyperlink r:id="rId13" w:history="1">
+        <w:r>
+          <w:rPr>
+            <w:rStyle w:val="Hyperlink"/>
+          </w:rPr>
+          <w:t>https://au.wahoofitness.com/devices/indoor-cycling/bike-trainers/kickr-buy</w:t>
+        </w:r>
+      </w:hyperlink>
+    </w:p>
+    <w:p>
+      <w:r>
+        <w:t xml:space="preserve">Wahoo KICKR Climb Indoor Grade Simulator: </w:t>
+      </w:r>
+      <w:hyperlink r:id="rId14" w:history="1">
+        <w:r>
+          <w:rPr>
+            <w:rStyle w:val="Hyperlink"/>
+          </w:rPr>
+          <w:t>https://au.wahoofitness.com/devices/indoor-cycling/accessories/kickr-climb-buy</w:t>
+        </w:r>
+      </w:hyperlink>
+    </w:p>
+    <w:p>
       <w:pPr>
         <w:pStyle w:val="Heading1"/>
         <w:jc w:val="both"/>
@@ -3343,7 +3387,7 @@
       <w:r>
         <w:t xml:space="preserve">Bernstein C, Brush K (2021) MQTT (MQ Telemetry Transport), TechTarget, accessed 1 August 2022. </w:t>
       </w:r>
-      <w:hyperlink r:id="rId12" w:history="1">
+      <w:hyperlink r:id="rId15" w:history="1">
         <w:r>
           <w:rPr>
             <w:rStyle w:val="Hyperlink"/>
@@ -3356,7 +3400,7 @@
       <w:r>
         <w:t xml:space="preserve">Docker Inc. (n.d.) Docker overview, Docker Inc., accessed 1 August 2022. </w:t>
       </w:r>
-      <w:hyperlink r:id="rId13" w:history="1">
+      <w:hyperlink r:id="rId16" w:history="1">
         <w:r>
           <w:rPr>
             <w:rStyle w:val="Hyperlink"/>
@@ -3369,7 +3413,7 @@
       <w:r>
         <w:t xml:space="preserve">Dutta S (2022) Kubernetes: Advantages and Disadvantages, Read Us 24x7, accessed 1 August 2022. </w:t>
       </w:r>
-      <w:hyperlink r:id="rId14" w:history="1">
+      <w:hyperlink r:id="rId17" w:history="1">
         <w:r>
           <w:rPr>
             <w:rStyle w:val="Hyperlink"/>
@@ -3403,7 +3447,7 @@
       <w:r>
         <w:t xml:space="preserve">, accessed 1 August 2022. </w:t>
       </w:r>
-      <w:hyperlink r:id="rId15" w:history="1">
+      <w:hyperlink r:id="rId18" w:history="1">
         <w:r>
           <w:rPr>
             <w:rStyle w:val="Hyperlink"/>
@@ -3424,7 +3468,7 @@
       <w:r>
         <w:t xml:space="preserve"> IBM, accessed 1 August 2022. </w:t>
       </w:r>
-      <w:hyperlink r:id="rId16" w:history="1">
+      <w:hyperlink r:id="rId19" w:history="1">
         <w:r>
           <w:rPr>
             <w:rStyle w:val="Hyperlink"/>
@@ -3443,7 +3487,7 @@
       <w:r>
         <w:t xml:space="preserve"> </w:t>
       </w:r>
-      <w:hyperlink r:id="rId17" w:history="1">
+      <w:hyperlink r:id="rId20" w:history="1">
         <w:r>
           <w:rPr>
             <w:rStyle w:val="Hyperlink"/>
@@ -3469,7 +3513,7 @@
       <w:r>
         <w:t xml:space="preserve">, accessed 1 August 2022. </w:t>
       </w:r>
-      <w:hyperlink r:id="rId18" w:history="1">
+      <w:hyperlink r:id="rId21" w:history="1">
         <w:r>
           <w:rPr>
             <w:rStyle w:val="Hyperlink"/>
@@ -3498,7 +3542,7 @@
       <w:r>
         <w:t xml:space="preserve">, O’Reilly, accessed 1 August 2022. </w:t>
       </w:r>
-      <w:hyperlink r:id="rId19" w:history="1">
+      <w:hyperlink r:id="rId22" w:history="1">
         <w:r>
           <w:rPr>
             <w:rStyle w:val="Hyperlink"/>
@@ -3511,7 +3555,7 @@
       <w:r>
         <w:t xml:space="preserve">Nick (2020) Docker Containers: Advantages and Disadvantages, Iron, accessed 1 August 2022. </w:t>
       </w:r>
-      <w:hyperlink r:id="rId20" w:history="1">
+      <w:hyperlink r:id="rId23" w:history="1">
         <w:r>
           <w:rPr>
             <w:rStyle w:val="Hyperlink"/>
@@ -3524,7 +3568,7 @@
       <w:r>
         <w:t xml:space="preserve">Singh P (2017) Docker Containers and IoT Applications, IOT BYTES, accessed 1 August 2022. </w:t>
       </w:r>
-      <w:hyperlink r:id="rId21" w:history="1">
+      <w:hyperlink r:id="rId24" w:history="1">
         <w:r>
           <w:rPr>
             <w:rStyle w:val="Hyperlink"/>
@@ -3536,6 +3580,7 @@
     <w:p>
       <w:proofErr w:type="spellStart"/>
       <w:r>
+        <w:lastRenderedPageBreak/>
         <w:t>Thiry</w:t>
       </w:r>
       <w:proofErr w:type="spellEnd"/>
@@ -3550,7 +3595,7 @@
       <w:r>
         <w:t xml:space="preserve">, accessed 1 August 2022. </w:t>
       </w:r>
-      <w:hyperlink r:id="rId22" w:history="1">
+      <w:hyperlink r:id="rId25" w:history="1">
         <w:r>
           <w:rPr>
             <w:rStyle w:val="Hyperlink"/>
@@ -3568,7 +3613,7 @@
       <w:r>
         <w:t xml:space="preserve"> C (2017) Docker Downsides: Container Cons to Consider before Adopting Docker, Channel Futures, accessed 1 August 2022. </w:t>
       </w:r>
-      <w:hyperlink r:id="rId23" w:history="1">
+      <w:hyperlink r:id="rId26" w:history="1">
         <w:r>
           <w:rPr>
             <w:rStyle w:val="Hyperlink"/>
@@ -3586,7 +3631,7 @@
       <w:r>
         <w:t xml:space="preserve"> C (2021) The Pros and Cons of Managed Kubernetes, RT Insights, accessed 1 August 2022. </w:t>
       </w:r>
-      <w:hyperlink r:id="rId24" w:history="1">
+      <w:hyperlink r:id="rId27" w:history="1">
         <w:r>
           <w:rPr>
             <w:rStyle w:val="Hyperlink"/>

</xml_diff>